<commit_message>
Correção na barra de progresso / Documentação
</commit_message>
<xml_diff>
--- a/Manual de instrucoes/Manual_IGSIMON.docx
+++ b/Manual de instrucoes/Manual_IGSIMON.docx
@@ -116,13 +116,8 @@
         </w:numPr>
       </w:pPr>
       <w:commentRangeStart w:id="0"/>
-      <w:proofErr w:type="gramStart"/>
-      <w:r>
-        <w:t>Microsoft .</w:t>
-      </w:r>
-      <w:proofErr w:type="gramEnd"/>
-      <w:r>
-        <w:t>NET Framework 4.0</w:t>
+      <w:r>
+        <w:t>Microsoft .NET Framework 4.0</w:t>
       </w:r>
       <w:r>
         <w:t>.</w:t>
@@ -144,13 +139,8 @@
         </w:numPr>
       </w:pPr>
       <w:commentRangeStart w:id="1"/>
-      <w:proofErr w:type="gramStart"/>
-      <w:r>
-        <w:t>2</w:t>
-      </w:r>
-      <w:proofErr w:type="gramEnd"/>
-      <w:r>
-        <w:t xml:space="preserve"> GB de memória RAM</w:t>
+      <w:r>
+        <w:t>2 GB de memória RAM</w:t>
       </w:r>
       <w:r>
         <w:t>.</w:t>
@@ -261,8 +251,8 @@
             <v:stroke joinstyle="miter"/>
             <v:path gradientshapeok="t" o:connecttype="rect"/>
           </v:shapetype>
-          <v:shape id="_x0000_s1026" type="#_x0000_t202" style="width:489.2pt;height:182.15pt;mso-height-percent:200;mso-position-horizontal-relative:char;mso-position-vertical-relative:line;mso-height-percent:200;mso-width-relative:margin;mso-height-relative:margin" filled="f" stroked="f">
-            <v:textbox style="mso-next-textbox:#_x0000_s1026;mso-fit-shape-to-text:t" inset="0,0,0,0">
+          <v:shape id="_x0000_s1027" type="#_x0000_t202" style="width:489.2pt;height:182.15pt;mso-height-percent:200;mso-position-horizontal-relative:char;mso-position-vertical-relative:line;mso-height-percent:200;mso-width-relative:margin;mso-height-relative:margin" filled="f" stroked="f">
+            <v:textbox style="mso-next-textbox:#_x0000_s1027;mso-fit-shape-to-text:t" inset="0,0,0,0">
               <w:txbxContent>
                 <w:p>
                   <w:pPr>
@@ -554,8 +544,8 @@
       </w:pPr>
       <w:r>
         <w:pict>
-          <v:shape id="_x0000_s1028" type="#_x0000_t202" style="width:489.2pt;height:182.15pt;mso-height-percent:200;mso-position-horizontal-relative:char;mso-position-vertical-relative:line;mso-height-percent:200;mso-width-relative:margin;mso-height-relative:margin" filled="f" stroked="f">
-            <v:textbox style="mso-next-textbox:#_x0000_s1028;mso-fit-shape-to-text:t" inset="0,0,0,0">
+          <v:shape id="_x0000_s1026" type="#_x0000_t202" style="width:489.2pt;height:182.15pt;mso-height-percent:200;mso-position-horizontal-relative:char;mso-position-vertical-relative:line;mso-height-percent:200;mso-width-relative:margin;mso-height-relative:margin" filled="f" stroked="f">
+            <v:textbox style="mso-next-textbox:#_x0000_s1026;mso-fit-shape-to-text:t" inset="0,0,0,0">
               <w:txbxContent>
                 <w:p>
                   <w:pPr>
@@ -784,6 +774,9 @@
       <w:r>
         <w:t>. Os gráficos são separados por categoria, por exemplo, o gráfico de tensão de linha é separado do gráfico de tensão de fase e o gráfico da temperatura dos enrolamentos é exibido junto ao gráfico de temperatura do óleo isolante.</w:t>
       </w:r>
+      <w:r>
+        <w:t xml:space="preserve"> Para facilitar a visualização, é possível ampliar selecionar uma região dos gráficos para visualizar em detalhes.</w:t>
+      </w:r>
     </w:p>
     <w:p>
       <w:r>
@@ -839,7 +832,183 @@
       </w:r>
       <w:proofErr w:type="spellEnd"/>
       <w:r>
-        <w:t xml:space="preserve"> permite analisar as informações de um determinado período anterior ao atual</w:t>
+        <w:t xml:space="preserve">, exibida na </w:t>
+      </w:r>
+      <w:r>
+        <w:fldChar w:fldCharType="begin"/>
+      </w:r>
+      <w:r>
+        <w:instrText xml:space="preserve"> REF _Ref443304076 \h </w:instrText>
+      </w:r>
+      <w:r>
+        <w:fldChar w:fldCharType="separate"/>
+      </w:r>
+      <w:r>
+        <w:t xml:space="preserve">Figura </w:t>
+      </w:r>
+      <w:r>
+        <w:rPr>
+          <w:noProof/>
+        </w:rPr>
+        <w:t>3</w:t>
+      </w:r>
+      <w:r>
+        <w:fldChar w:fldCharType="end"/>
+      </w:r>
+      <w:r>
+        <w:t xml:space="preserve"> </w:t>
+      </w:r>
+      <w:r>
+        <w:t>permite analisar as informações de um deter</w:t>
+      </w:r>
+      <w:r>
+        <w:t xml:space="preserve">minado período anterior ao último registro armazenado no banco de dados local. Esta interface não faz nenhuma comunicação com o servidor </w:t>
+      </w:r>
+      <w:r>
+        <w:rPr>
+          <w:i/>
+          <w:iCs/>
+        </w:rPr>
+        <w:t>Web</w:t>
+      </w:r>
+      <w:r>
+        <w:t>.</w:t>
+      </w:r>
+    </w:p>
+    <w:p>
+      <w:pPr>
+        <w:ind w:firstLine="0"/>
+      </w:pPr>
+      <w:r>
+        <w:pict>
+          <v:shape id="_x0000_s1029" type="#_x0000_t202" style="width:489.2pt;height:182.15pt;mso-height-percent:200;mso-position-horizontal-relative:char;mso-position-vertical-relative:line;mso-height-percent:200;mso-width-relative:margin;mso-height-relative:margin" filled="f" stroked="f">
+            <v:textbox style="mso-next-textbox:#_x0000_s1029;mso-fit-shape-to-text:t" inset="0,0,0,0">
+              <w:txbxContent>
+                <w:p>
+                  <w:pPr>
+                    <w:keepNext/>
+                    <w:spacing w:after="0"/>
+                    <w:ind w:firstLine="0"/>
+                    <w:jc w:val="center"/>
+                  </w:pPr>
+                  <w:r>
+                    <w:rPr>
+                      <w:noProof/>
+                      <w:lang w:eastAsia="pt-BR"/>
+                    </w:rPr>
+                    <w:drawing>
+                      <wp:inline distT="0" distB="0" distL="0" distR="0">
+                        <wp:extent cx="6212840" cy="3435155"/>
+                        <wp:effectExtent l="19050" t="0" r="0" b="0"/>
+                        <wp:docPr id="9" name="Imagem 9"/>
+                        <wp:cNvGraphicFramePr>
+                          <a:graphicFrameLocks xmlns:a="http://schemas.openxmlformats.org/drawingml/2006/main" noChangeAspect="1"/>
+                        </wp:cNvGraphicFramePr>
+                        <a:graphic xmlns:a="http://schemas.openxmlformats.org/drawingml/2006/main">
+                          <a:graphicData uri="http://schemas.openxmlformats.org/drawingml/2006/picture">
+                            <pic:pic xmlns:pic="http://schemas.openxmlformats.org/drawingml/2006/picture">
+                              <pic:nvPicPr>
+                                <pic:cNvPr id="0" name="Picture 9"/>
+                                <pic:cNvPicPr>
+                                  <a:picLocks noChangeAspect="1" noChangeArrowheads="1"/>
+                                </pic:cNvPicPr>
+                              </pic:nvPicPr>
+                              <pic:blipFill>
+                                <a:blip r:embed="rId9"/>
+                                <a:srcRect/>
+                                <a:stretch>
+                                  <a:fillRect/>
+                                </a:stretch>
+                              </pic:blipFill>
+                              <pic:spPr bwMode="auto">
+                                <a:xfrm>
+                                  <a:off x="0" y="0"/>
+                                  <a:ext cx="6212840" cy="3435155"/>
+                                </a:xfrm>
+                                <a:prstGeom prst="rect">
+                                  <a:avLst/>
+                                </a:prstGeom>
+                                <a:noFill/>
+                                <a:ln w="9525">
+                                  <a:noFill/>
+                                  <a:miter lim="800000"/>
+                                  <a:headEnd/>
+                                  <a:tailEnd/>
+                                </a:ln>
+                              </pic:spPr>
+                            </pic:pic>
+                          </a:graphicData>
+                        </a:graphic>
+                      </wp:inline>
+                    </w:drawing>
+                  </w:r>
+                </w:p>
+                <w:p>
+                  <w:pPr>
+                    <w:pStyle w:val="Legenda"/>
+                  </w:pPr>
+                  <w:bookmarkStart w:id="5" w:name="_Ref443304076"/>
+                  <w:r>
+                    <w:t xml:space="preserve">Figura </w:t>
+                  </w:r>
+                  <w:fldSimple w:instr=" SEQ Figura \* ARABIC ">
+                    <w:r>
+                      <w:rPr>
+                        <w:noProof/>
+                      </w:rPr>
+                      <w:t>3</w:t>
+                    </w:r>
+                  </w:fldSimple>
+                  <w:bookmarkEnd w:id="5"/>
+                  <w:r>
+                    <w:t xml:space="preserve"> – Interface </w:t>
+                  </w:r>
+                  <w:proofErr w:type="spellStart"/>
+                  <w:r>
+                    <w:rPr>
+                      <w:i/>
+                    </w:rPr>
+                    <w:t>O</w:t>
+                  </w:r>
+                  <w:r>
+                    <w:rPr>
+                      <w:i/>
+                    </w:rPr>
+                    <w:t>ffline</w:t>
+                  </w:r>
+                  <w:proofErr w:type="spellEnd"/>
+                  <w:r>
+                    <w:t>.</w:t>
+                  </w:r>
+                </w:p>
+              </w:txbxContent>
+            </v:textbox>
+            <w10:wrap type="none"/>
+            <w10:anchorlock/>
+          </v:shape>
+        </w:pict>
+      </w:r>
+    </w:p>
+    <w:p>
+      <w:r>
+        <w:t xml:space="preserve">No primeiro e no segundo campo são informados o inicio e o final do intervalo a ser destacado, respectivamente. A interface </w:t>
+      </w:r>
+      <w:proofErr w:type="spellStart"/>
+      <w:r>
+        <w:rPr>
+          <w:i/>
+          <w:iCs/>
+        </w:rPr>
+        <w:t>Offline</w:t>
+      </w:r>
+      <w:proofErr w:type="spellEnd"/>
+      <w:r>
+        <w:t xml:space="preserve"> possui uma barra de ferramentas com um botão para realizar a consulta e um botão para exportar as informações referentes ao intervalo selecionado.</w:t>
+      </w:r>
+    </w:p>
+    <w:p>
+      <w:r>
+        <w:t>Os dados podem ser exportados como planilhas de dados XLSX, arquivo de dados CSV ou imagens no formato BMP, JPG ou PNG. No formato XLSX, todas as medições armazenadas referentes ao intervalo selecionado são exportadas</w:t>
       </w:r>
     </w:p>
     <w:sectPr>
@@ -1312,7 +1481,7 @@
   <w:style w:type="paragraph" w:default="1" w:styleId="Normal">
     <w:name w:val="Normal"/>
     <w:qFormat/>
-    <w:rsid w:val="0070086F"/>
+    <w:rsid w:val="0082716A"/>
     <w:pPr>
       <w:ind w:firstLine="709"/>
       <w:jc w:val="both"/>
@@ -1926,7 +2095,7 @@
 </file>
 
 <file path=customXml/itemProps1.xml><?xml version="1.0" encoding="utf-8"?>
-<ds:datastoreItem xmlns:ds="http://schemas.openxmlformats.org/officeDocument/2006/customXml" ds:itemID="{5F69E503-B845-4CCF-8157-1F7D1E8FB012}">
+<ds:datastoreItem xmlns:ds="http://schemas.openxmlformats.org/officeDocument/2006/customXml" ds:itemID="{AB253B58-E3AA-4FC5-BFE6-ADBE98A76D24}">
   <ds:schemaRefs>
     <ds:schemaRef ds:uri="http://schemas.openxmlformats.org/officeDocument/2006/bibliography"/>
   </ds:schemaRefs>

</xml_diff>